<commit_message>
correcciones ortograficas y de sangrias
</commit_message>
<xml_diff>
--- a/SPSS/Paper_felicidad.docx
+++ b/SPSS/Paper_felicidad.docx
@@ -3801,6 +3801,12 @@
         <w:rPr>
           <w:lang w:val="es-CO"/>
         </w:rPr>
+        <w:t xml:space="preserve">   </w:t>
+      </w:r>
+      <w:r>
+        <w:rPr>
+          <w:lang w:val="es-CO"/>
+        </w:rPr>
         <w:t>Iremos a la barra de menús en la opción analizar, allí seleccionamos la escala</w:t>
       </w:r>
     </w:p>
@@ -4903,8 +4909,6 @@
         </w:rPr>
         <w:t>1</w:t>
       </w:r>
-      <w:bookmarkStart w:id="3" w:name="_GoBack"/>
-      <w:bookmarkEnd w:id="3"/>
       <w:r>
         <w:rPr>
           <w:lang w:val="es-CO"/>
@@ -5053,7 +5057,7 @@
         <w:rPr>
           <w:lang w:val="es-CO"/>
         </w:rPr>
-        <w:t xml:space="preserve">   En términos generales, podemos observar el comportamiento de los encuestados</w:t>
+        <w:t>En términos generales, podemos observar el comportamiento de los encuestados</w:t>
       </w:r>
       <w:r>
         <w:rPr>
@@ -7539,7 +7543,15 @@
         <w:rPr>
           <w:lang w:val="es-CO"/>
         </w:rPr>
-        <w:t xml:space="preserve">       Esto lo podemos interpretar, que con esta probabilidad predicha mayor a 0.50 una persona no creyente se clasificaría como </w:t>
+        <w:t xml:space="preserve">   </w:t>
+      </w:r>
+      <w:bookmarkStart w:id="3" w:name="_GoBack"/>
+      <w:bookmarkEnd w:id="3"/>
+      <w:r>
+        <w:rPr>
+          <w:lang w:val="es-CO"/>
+        </w:rPr>
+        <w:t xml:space="preserve">Esto lo podemos interpretar, que con esta probabilidad predicha mayor a 0.50 una persona no creyente se clasificaría como </w:t>
       </w:r>
       <w:r>
         <w:rPr>
@@ -15768,7 +15780,7 @@
 </file>
 
 <file path=customXml/itemProps1.xml><?xml version="1.0" encoding="utf-8"?>
-<ds:datastoreItem xmlns:ds="http://schemas.openxmlformats.org/officeDocument/2006/customXml" ds:itemID="{D6B12382-25BC-45A8-BD96-EE27B6CD403C}">
+<ds:datastoreItem xmlns:ds="http://schemas.openxmlformats.org/officeDocument/2006/customXml" ds:itemID="{FF25F6F7-852D-402E-850F-7195B196FD04}">
   <ds:schemaRefs>
     <ds:schemaRef ds:uri="http://schemas.openxmlformats.org/officeDocument/2006/bibliography"/>
   </ds:schemaRefs>

</xml_diff>

<commit_message>
mas correcciones ortograficas :(
</commit_message>
<xml_diff>
--- a/SPSS/Paper_felicidad.docx
+++ b/SPSS/Paper_felicidad.docx
@@ -352,44 +352,58 @@
         </w:rPr>
         <w:t xml:space="preserve"> como sub encuesta </w:t>
       </w:r>
+      <w:proofErr w:type="spellStart"/>
       <w:r>
         <w:rPr>
           <w:i/>
           <w:iCs/>
           <w:lang w:val="es-CO"/>
         </w:rPr>
-        <w:t xml:space="preserve">The Oxford </w:t>
-      </w:r>
+        <w:t>The</w:t>
+      </w:r>
+      <w:proofErr w:type="spellEnd"/>
       <w:r>
         <w:rPr>
           <w:i/>
           <w:iCs/>
           <w:lang w:val="es-CO"/>
         </w:rPr>
-        <w:t>Happiness</w:t>
-      </w:r>
+        <w:t xml:space="preserve"> Oxford </w:t>
+      </w:r>
+      <w:proofErr w:type="spellStart"/>
       <w:r>
         <w:rPr>
           <w:i/>
           <w:iCs/>
           <w:lang w:val="es-CO"/>
         </w:rPr>
-        <w:t xml:space="preserve"> </w:t>
-      </w:r>
+        <w:t>Happiness</w:t>
+      </w:r>
+      <w:proofErr w:type="spellEnd"/>
       <w:r>
         <w:rPr>
           <w:i/>
           <w:iCs/>
           <w:lang w:val="es-CO"/>
         </w:rPr>
-        <w:t>Questionnaire</w:t>
-      </w:r>
+        <w:t xml:space="preserve"> </w:t>
+      </w:r>
+      <w:proofErr w:type="spellStart"/>
       <w:r>
         <w:rPr>
           <w:i/>
           <w:iCs/>
           <w:lang w:val="es-CO"/>
         </w:rPr>
+        <w:t>Questionnaire</w:t>
+      </w:r>
+      <w:proofErr w:type="spellEnd"/>
+      <w:r>
+        <w:rPr>
+          <w:i/>
+          <w:iCs/>
+          <w:lang w:val="es-CO"/>
+        </w:rPr>
         <w:t xml:space="preserve"> </w:t>
       </w:r>
       <w:r>
@@ -477,12 +491,70 @@
         </w:rPr>
         <w:t>(</w:t>
       </w:r>
-      <w:r>
-        <w:rPr>
-          <w:lang w:val="es-CO"/>
-        </w:rPr>
-        <w:t>Statistical Package for the Social Sciences</w:t>
-      </w:r>
+      <w:proofErr w:type="spellStart"/>
+      <w:r>
+        <w:rPr>
+          <w:lang w:val="es-CO"/>
+        </w:rPr>
+        <w:t>Statistical</w:t>
+      </w:r>
+      <w:proofErr w:type="spellEnd"/>
+      <w:r>
+        <w:rPr>
+          <w:lang w:val="es-CO"/>
+        </w:rPr>
+        <w:t xml:space="preserve"> </w:t>
+      </w:r>
+      <w:proofErr w:type="spellStart"/>
+      <w:r>
+        <w:rPr>
+          <w:lang w:val="es-CO"/>
+        </w:rPr>
+        <w:t>Package</w:t>
+      </w:r>
+      <w:proofErr w:type="spellEnd"/>
+      <w:r>
+        <w:rPr>
+          <w:lang w:val="es-CO"/>
+        </w:rPr>
+        <w:t xml:space="preserve"> </w:t>
+      </w:r>
+      <w:proofErr w:type="spellStart"/>
+      <w:r>
+        <w:rPr>
+          <w:lang w:val="es-CO"/>
+        </w:rPr>
+        <w:t>for</w:t>
+      </w:r>
+      <w:proofErr w:type="spellEnd"/>
+      <w:r>
+        <w:rPr>
+          <w:lang w:val="es-CO"/>
+        </w:rPr>
+        <w:t xml:space="preserve"> </w:t>
+      </w:r>
+      <w:proofErr w:type="spellStart"/>
+      <w:r>
+        <w:rPr>
+          <w:lang w:val="es-CO"/>
+        </w:rPr>
+        <w:t>the</w:t>
+      </w:r>
+      <w:proofErr w:type="spellEnd"/>
+      <w:r>
+        <w:rPr>
+          <w:lang w:val="es-CO"/>
+        </w:rPr>
+        <w:t xml:space="preserve"> Social </w:t>
+      </w:r>
+      <w:proofErr w:type="spellStart"/>
+      <w:r>
+        <w:rPr>
+          <w:lang w:val="es-CO"/>
+        </w:rPr>
+        <w:t>Sciences</w:t>
+      </w:r>
+      <w:proofErr w:type="spellEnd"/>
       <w:r>
         <w:rPr>
           <w:lang w:val="es-CO"/>
@@ -1448,12 +1520,42 @@
         </w:rPr>
         <w:t xml:space="preserve"> </w:t>
       </w:r>
-      <w:r>
-        <w:rPr>
-          <w:lang w:val="es-CO"/>
-        </w:rPr>
-        <w:t>The Oxford Happiness Questionnaire</w:t>
-      </w:r>
+      <w:proofErr w:type="spellStart"/>
+      <w:r>
+        <w:rPr>
+          <w:lang w:val="es-CO"/>
+        </w:rPr>
+        <w:t>The</w:t>
+      </w:r>
+      <w:proofErr w:type="spellEnd"/>
+      <w:r>
+        <w:rPr>
+          <w:lang w:val="es-CO"/>
+        </w:rPr>
+        <w:t xml:space="preserve"> Oxford </w:t>
+      </w:r>
+      <w:proofErr w:type="spellStart"/>
+      <w:r>
+        <w:rPr>
+          <w:lang w:val="es-CO"/>
+        </w:rPr>
+        <w:t>Happiness</w:t>
+      </w:r>
+      <w:proofErr w:type="spellEnd"/>
+      <w:r>
+        <w:rPr>
+          <w:lang w:val="es-CO"/>
+        </w:rPr>
+        <w:t xml:space="preserve"> </w:t>
+      </w:r>
+      <w:proofErr w:type="spellStart"/>
+      <w:r>
+        <w:rPr>
+          <w:lang w:val="es-CO"/>
+        </w:rPr>
+        <w:t>Questionnaire</w:t>
+      </w:r>
+      <w:proofErr w:type="spellEnd"/>
       <w:r>
         <w:rPr>
           <w:lang w:val="es-CO"/>
@@ -1479,24 +1581,28 @@
         </w:rPr>
         <w:t xml:space="preserve"> por los psicólogos Michael </w:t>
       </w:r>
+      <w:proofErr w:type="spellStart"/>
       <w:r>
         <w:rPr>
           <w:lang w:val="es-CO"/>
         </w:rPr>
         <w:t>Argyle</w:t>
       </w:r>
+      <w:proofErr w:type="spellEnd"/>
       <w:r>
         <w:rPr>
           <w:lang w:val="es-CO"/>
         </w:rPr>
         <w:t xml:space="preserve"> y Peter </w:t>
       </w:r>
+      <w:proofErr w:type="spellStart"/>
       <w:r>
         <w:rPr>
           <w:lang w:val="es-CO"/>
         </w:rPr>
         <w:t>Hills</w:t>
       </w:r>
+      <w:proofErr w:type="spellEnd"/>
       <w:r>
         <w:rPr>
           <w:lang w:val="es-CO"/>
@@ -2024,12 +2130,42 @@
         </w:rPr>
         <w:t xml:space="preserve">preguntas de las cuales 29 pertenecen a </w:t>
       </w:r>
-      <w:r>
-        <w:rPr>
-          <w:lang w:val="es-CO"/>
-        </w:rPr>
-        <w:t>The Oxford Happiness Questionnaire</w:t>
-      </w:r>
+      <w:proofErr w:type="spellStart"/>
+      <w:r>
+        <w:rPr>
+          <w:lang w:val="es-CO"/>
+        </w:rPr>
+        <w:t>The</w:t>
+      </w:r>
+      <w:proofErr w:type="spellEnd"/>
+      <w:r>
+        <w:rPr>
+          <w:lang w:val="es-CO"/>
+        </w:rPr>
+        <w:t xml:space="preserve"> Oxford </w:t>
+      </w:r>
+      <w:proofErr w:type="spellStart"/>
+      <w:r>
+        <w:rPr>
+          <w:lang w:val="es-CO"/>
+        </w:rPr>
+        <w:t>Happiness</w:t>
+      </w:r>
+      <w:proofErr w:type="spellEnd"/>
+      <w:r>
+        <w:rPr>
+          <w:lang w:val="es-CO"/>
+        </w:rPr>
+        <w:t xml:space="preserve"> </w:t>
+      </w:r>
+      <w:proofErr w:type="spellStart"/>
+      <w:r>
+        <w:rPr>
+          <w:lang w:val="es-CO"/>
+        </w:rPr>
+        <w:t>Questionnaire</w:t>
+      </w:r>
+      <w:proofErr w:type="spellEnd"/>
       <w:sdt>
         <w:sdtPr>
           <w:id w:val="1902870427"/>
@@ -2465,12 +2601,70 @@
         </w:rPr>
         <w:t xml:space="preserve"> (</w:t>
       </w:r>
-      <w:r>
-        <w:rPr>
-          <w:lang w:val="es-CO"/>
-        </w:rPr>
-        <w:t>Statistical Package for the Social Sciences</w:t>
-      </w:r>
+      <w:proofErr w:type="spellStart"/>
+      <w:r>
+        <w:rPr>
+          <w:lang w:val="es-CO"/>
+        </w:rPr>
+        <w:t>Statistical</w:t>
+      </w:r>
+      <w:proofErr w:type="spellEnd"/>
+      <w:r>
+        <w:rPr>
+          <w:lang w:val="es-CO"/>
+        </w:rPr>
+        <w:t xml:space="preserve"> </w:t>
+      </w:r>
+      <w:proofErr w:type="spellStart"/>
+      <w:r>
+        <w:rPr>
+          <w:lang w:val="es-CO"/>
+        </w:rPr>
+        <w:t>Package</w:t>
+      </w:r>
+      <w:proofErr w:type="spellEnd"/>
+      <w:r>
+        <w:rPr>
+          <w:lang w:val="es-CO"/>
+        </w:rPr>
+        <w:t xml:space="preserve"> </w:t>
+      </w:r>
+      <w:proofErr w:type="spellStart"/>
+      <w:r>
+        <w:rPr>
+          <w:lang w:val="es-CO"/>
+        </w:rPr>
+        <w:t>for</w:t>
+      </w:r>
+      <w:proofErr w:type="spellEnd"/>
+      <w:r>
+        <w:rPr>
+          <w:lang w:val="es-CO"/>
+        </w:rPr>
+        <w:t xml:space="preserve"> </w:t>
+      </w:r>
+      <w:proofErr w:type="spellStart"/>
+      <w:r>
+        <w:rPr>
+          <w:lang w:val="es-CO"/>
+        </w:rPr>
+        <w:t>the</w:t>
+      </w:r>
+      <w:proofErr w:type="spellEnd"/>
+      <w:r>
+        <w:rPr>
+          <w:lang w:val="es-CO"/>
+        </w:rPr>
+        <w:t xml:space="preserve"> Social </w:t>
+      </w:r>
+      <w:proofErr w:type="spellStart"/>
+      <w:r>
+        <w:rPr>
+          <w:lang w:val="es-CO"/>
+        </w:rPr>
+        <w:t>Sciences</w:t>
+      </w:r>
+      <w:proofErr w:type="spellEnd"/>
       <w:r>
         <w:rPr>
           <w:lang w:val="es-CO"/>
@@ -6281,8 +6475,16 @@
         <w:rPr>
           <w:lang w:val="es-CO"/>
         </w:rPr>
-        <w:t>de Nagelkerke</w:t>
-      </w:r>
+        <w:t xml:space="preserve">de </w:t>
+      </w:r>
+      <w:proofErr w:type="spellStart"/>
+      <w:r>
+        <w:rPr>
+          <w:lang w:val="es-CO"/>
+        </w:rPr>
+        <w:t>Nagelkerke</w:t>
+      </w:r>
+      <w:proofErr w:type="spellEnd"/>
       <w:r>
         <w:rPr>
           <w:lang w:val="es-CO"/>
@@ -7545,8 +7747,6 @@
         </w:rPr>
         <w:t xml:space="preserve">   </w:t>
       </w:r>
-      <w:bookmarkStart w:id="3" w:name="_GoBack"/>
-      <w:bookmarkEnd w:id="3"/>
       <w:r>
         <w:rPr>
           <w:lang w:val="es-CO"/>
@@ -8020,7 +8220,7 @@
         <w:rPr>
           <w:lang w:val="es-CO"/>
         </w:rPr>
-        <w:t>CONCLUSION</w:t>
+        <w:t>Conclusión</w:t>
       </w:r>
     </w:p>
     <w:p>
@@ -8110,12 +8310,28 @@
         </w:rPr>
         <w:t xml:space="preserve">Oxford </w:t>
       </w:r>
-      <w:r>
-        <w:rPr>
-          <w:lang w:val="es-CO"/>
-        </w:rPr>
-        <w:t>Happiness Questionnaire</w:t>
-      </w:r>
+      <w:proofErr w:type="spellStart"/>
+      <w:r>
+        <w:rPr>
+          <w:lang w:val="es-CO"/>
+        </w:rPr>
+        <w:t>Happiness</w:t>
+      </w:r>
+      <w:proofErr w:type="spellEnd"/>
+      <w:r>
+        <w:rPr>
+          <w:lang w:val="es-CO"/>
+        </w:rPr>
+        <w:t xml:space="preserve"> </w:t>
+      </w:r>
+      <w:proofErr w:type="spellStart"/>
+      <w:r>
+        <w:rPr>
+          <w:lang w:val="es-CO"/>
+        </w:rPr>
+        <w:t>Questionnaire</w:t>
+      </w:r>
+      <w:proofErr w:type="spellEnd"/>
       <w:r>
         <w:rPr>
           <w:lang w:val="es-CO"/>
@@ -8242,8 +8458,10 @@
         <w:rPr>
           <w:lang w:val="es-CO"/>
         </w:rPr>
-        <w:t>DISCUSION</w:t>
-      </w:r>
+        <w:t>Discusión</w:t>
+      </w:r>
+      <w:bookmarkStart w:id="3" w:name="_GoBack"/>
+      <w:bookmarkEnd w:id="3"/>
     </w:p>
     <w:p>
       <w:pPr>
@@ -8589,11 +8807,33 @@
         </w:rPr>
         <w:t xml:space="preserve">. </w:t>
       </w:r>
-      <w:r>
-        <w:rPr>
-          <w:lang w:val="es-CO"/>
-        </w:rPr>
-        <w:t>Eliakim Kislev, afirma que los solteros cuentan con un mayor poder de sentir felicidad y satisfacción, por ende, son menos egoístas a diferencia de aquellos que llevan una vida en pareja</w:t>
+      <w:proofErr w:type="spellStart"/>
+      <w:r>
+        <w:rPr>
+          <w:lang w:val="es-CO"/>
+        </w:rPr>
+        <w:t>Eliakim</w:t>
+      </w:r>
+      <w:proofErr w:type="spellEnd"/>
+      <w:r>
+        <w:rPr>
+          <w:lang w:val="es-CO"/>
+        </w:rPr>
+        <w:t xml:space="preserve"> </w:t>
+      </w:r>
+      <w:proofErr w:type="spellStart"/>
+      <w:r>
+        <w:rPr>
+          <w:lang w:val="es-CO"/>
+        </w:rPr>
+        <w:t>Kislev</w:t>
+      </w:r>
+      <w:proofErr w:type="spellEnd"/>
+      <w:r>
+        <w:rPr>
+          <w:lang w:val="es-CO"/>
+        </w:rPr>
+        <w:t>, afirma que los solteros cuentan con un mayor poder de sentir felicidad y satisfacción, por ende, son menos egoístas a diferencia de aquellos que llevan una vida en pareja</w:t>
       </w:r>
       <w:r>
         <w:rPr>
@@ -8864,8 +9104,16 @@
         <w:rPr>
           <w:lang w:val="es-CO"/>
         </w:rPr>
-        <w:t>Macaya Sazo, Marlene Fernandan</w:t>
-      </w:r>
+        <w:t xml:space="preserve">Macaya Sazo, Marlene </w:t>
+      </w:r>
+      <w:proofErr w:type="spellStart"/>
+      <w:r>
+        <w:rPr>
+          <w:lang w:val="es-CO"/>
+        </w:rPr>
+        <w:t>Fernandan</w:t>
+      </w:r>
+      <w:proofErr w:type="spellEnd"/>
       <w:r>
         <w:rPr>
           <w:lang w:val="es-CO"/>
@@ -9221,12 +9469,56 @@
         </w:rPr>
         <w:t xml:space="preserve">n su libro </w:t>
       </w:r>
-      <w:r>
-        <w:rPr>
-          <w:lang w:val="es-CO"/>
-        </w:rPr>
-        <w:t>Why Atheism Will Replace Religion</w:t>
-      </w:r>
+      <w:proofErr w:type="spellStart"/>
+      <w:r>
+        <w:rPr>
+          <w:lang w:val="es-CO"/>
+        </w:rPr>
+        <w:t>Why</w:t>
+      </w:r>
+      <w:proofErr w:type="spellEnd"/>
+      <w:r>
+        <w:rPr>
+          <w:lang w:val="es-CO"/>
+        </w:rPr>
+        <w:t xml:space="preserve"> </w:t>
+      </w:r>
+      <w:proofErr w:type="spellStart"/>
+      <w:r>
+        <w:rPr>
+          <w:lang w:val="es-CO"/>
+        </w:rPr>
+        <w:t>Atheism</w:t>
+      </w:r>
+      <w:proofErr w:type="spellEnd"/>
+      <w:r>
+        <w:rPr>
+          <w:lang w:val="es-CO"/>
+        </w:rPr>
+        <w:t xml:space="preserve"> Will </w:t>
+      </w:r>
+      <w:proofErr w:type="spellStart"/>
+      <w:r>
+        <w:rPr>
+          <w:lang w:val="es-CO"/>
+        </w:rPr>
+        <w:t>Replace</w:t>
+      </w:r>
+      <w:proofErr w:type="spellEnd"/>
+      <w:r>
+        <w:rPr>
+          <w:lang w:val="es-CO"/>
+        </w:rPr>
+        <w:t xml:space="preserve"> </w:t>
+      </w:r>
+      <w:proofErr w:type="spellStart"/>
+      <w:r>
+        <w:rPr>
+          <w:lang w:val="es-CO"/>
+        </w:rPr>
+        <w:t>Religion</w:t>
+      </w:r>
+      <w:proofErr w:type="spellEnd"/>
       <w:r>
         <w:rPr>
           <w:lang w:val="es-CO"/>
@@ -15780,7 +16072,7 @@
 </file>
 
 <file path=customXml/itemProps1.xml><?xml version="1.0" encoding="utf-8"?>
-<ds:datastoreItem xmlns:ds="http://schemas.openxmlformats.org/officeDocument/2006/customXml" ds:itemID="{FF25F6F7-852D-402E-850F-7195B196FD04}">
+<ds:datastoreItem xmlns:ds="http://schemas.openxmlformats.org/officeDocument/2006/customXml" ds:itemID="{325A720B-E9AA-4C93-9538-0E7163E92614}">
   <ds:schemaRefs>
     <ds:schemaRef ds:uri="http://schemas.openxmlformats.org/officeDocument/2006/bibliography"/>
   </ds:schemaRefs>

</xml_diff>